<commit_message>
added classes to items (urgent, unimportant)
</commit_message>
<xml_diff>
--- a/udemy_course_notes.docx
+++ b/udemy_course_notes.docx
@@ -143,7 +143,7 @@
       <w:r>
         <w:t xml:space="preserve"> - </w:t>
       </w:r>
-      <w:hyperlink r:id="rId4" w:history="1">
+      <w:hyperlink r:id="rId5" w:history="1">
         <w:r>
           <w:rPr>
             <w:rStyle w:val="Hyperlink"/>
@@ -159,7 +159,7 @@
       <w:r>
         <w:t xml:space="preserve"> - </w:t>
       </w:r>
-      <w:hyperlink r:id="rId5" w:history="1">
+      <w:hyperlink r:id="rId6" w:history="1">
         <w:r>
           <w:rPr>
             <w:rStyle w:val="Hyperlink"/>
@@ -729,6 +729,618 @@
     <w:p>
       <w:r>
         <w:t>Git push origin main</w:t>
+      </w:r>
+      <w:r>
+        <w:t>s</w:t>
+      </w:r>
+    </w:p>
+    <w:p/>
+    <w:p>
+      <w:pPr>
+        <w:pBdr>
+          <w:bottom w:val="single" w:sz="12" w:space="1" w:color="auto"/>
+        </w:pBdr>
+      </w:pPr>
+    </w:p>
+    <w:p/>
+    <w:p>
+      <w:pPr>
+        <w:rPr>
+          <w:b/>
+          <w:bCs/>
+        </w:rPr>
+      </w:pPr>
+      <w:r>
+        <w:rPr>
+          <w:b/>
+          <w:bCs/>
+        </w:rPr>
+        <w:t>Templating vs. Layouts</w:t>
+      </w:r>
+    </w:p>
+    <w:p>
+      <w:pPr>
+        <w:rPr>
+          <w:b/>
+          <w:bCs/>
+        </w:rPr>
+      </w:pPr>
+    </w:p>
+    <w:p>
+      <w:r>
+        <w:t>-</w:t>
+      </w:r>
+      <w:r>
+        <w:t>can change route by adding app.get(‘/work’)</w:t>
+      </w:r>
+      <w:r>
+        <w:t xml:space="preserve"> and app.post(‘/work’)</w:t>
+      </w:r>
+      <w:r>
+        <w:t xml:space="preserve"> for example</w:t>
+      </w:r>
+      <w:r>
+        <w:t>.</w:t>
+      </w:r>
+    </w:p>
+    <w:p>
+      <w:r>
+        <w:t xml:space="preserve">-Issue </w:t>
+      </w:r>
+      <w:r>
+        <w:t>–</w:t>
+      </w:r>
+      <w:r>
+        <w:t xml:space="preserve"> </w:t>
+      </w:r>
+      <w:r>
+        <w:t>res.redirect(‘/work’) still goes to home route</w:t>
+      </w:r>
+      <w:r>
+        <w:t>, because form has “/” listed as action</w:t>
+      </w:r>
+    </w:p>
+    <w:p>
+      <w:r>
+        <w:t>-change value of button</w:t>
+      </w:r>
+      <w:r>
+        <w:t xml:space="preserve"> to &lt;%= listTitle%&gt; </w:t>
+      </w:r>
+      <w:r>
+        <w:t>so that it can respond dynamically to route</w:t>
+      </w:r>
+    </w:p>
+    <w:p>
+      <w:r>
+        <w:t xml:space="preserve">-can tap into list  (name of button) button using </w:t>
+      </w:r>
+      <w:r>
+        <w:t>req.body</w:t>
+      </w:r>
+    </w:p>
+    <w:p>
+      <w:r>
+        <w:t>-add if/else statement to app.post to route based on value of submit button</w:t>
+      </w:r>
+    </w:p>
+    <w:p/>
+    <w:p/>
+    <w:p>
+      <w:r>
+        <w:t>How to add separate pages with similar styles?</w:t>
+      </w:r>
+    </w:p>
+    <w:p/>
+    <w:p>
+      <w:r>
+        <w:t xml:space="preserve">EJS allows for creation of “layouts” / partials, </w:t>
+      </w:r>
+      <w:r>
+        <w:t>inject same header or footer into every page while changing main content</w:t>
+      </w:r>
+      <w:r>
+        <w:t>. Recycle portions of HTML</w:t>
+      </w:r>
+    </w:p>
+    <w:p/>
+    <w:p>
+      <w:r>
+        <w:t>Code to include another ejs file:</w:t>
+      </w:r>
+    </w:p>
+    <w:p>
+      <w:r>
+        <w:t>&lt;%- include("header") -%&gt;</w:t>
+      </w:r>
+    </w:p>
+    <w:p/>
+    <w:p>
+      <w:r>
+        <w:t>Create separate partials folder (make sure to update file path: patials/header</w:t>
+      </w:r>
+    </w:p>
+    <w:p/>
+    <w:p>
+      <w:r>
+        <w:t xml:space="preserve">Makes it easy to create large website with many different pages </w:t>
+      </w:r>
+    </w:p>
+    <w:p>
+      <w:pPr>
+        <w:pBdr>
+          <w:bottom w:val="single" w:sz="12" w:space="1" w:color="auto"/>
+        </w:pBdr>
+      </w:pPr>
+    </w:p>
+    <w:p>
+      <w:pPr>
+        <w:rPr>
+          <w:b/>
+          <w:bCs/>
+        </w:rPr>
+      </w:pPr>
+    </w:p>
+    <w:p>
+      <w:pPr>
+        <w:rPr>
+          <w:b/>
+          <w:bCs/>
+        </w:rPr>
+      </w:pPr>
+      <w:r>
+        <w:rPr>
+          <w:b/>
+          <w:bCs/>
+        </w:rPr>
+        <w:t>Node Modules = Passing Functions and Data between files</w:t>
+      </w:r>
+    </w:p>
+    <w:p>
+      <w:pPr>
+        <w:rPr>
+          <w:b/>
+          <w:bCs/>
+        </w:rPr>
+      </w:pPr>
+    </w:p>
+    <w:p>
+      <w:r>
+        <w:t xml:space="preserve">-modules contain export.() </w:t>
+      </w:r>
+    </w:p>
+    <w:p/>
+    <w:p>
+      <w:r>
+        <w:t xml:space="preserve">Create module of own from scratch </w:t>
+      </w:r>
+      <w:r>
+        <w:t>–</w:t>
+      </w:r>
+      <w:r>
+        <w:t xml:space="preserve"> </w:t>
+      </w:r>
+      <w:r>
+        <w:t>function to generate current day</w:t>
+      </w:r>
+    </w:p>
+    <w:p>
+      <w:r>
+        <w:t>Functions don’t really belong in app.js – save this file for routing</w:t>
+      </w:r>
+      <w:r>
+        <w:t xml:space="preserve"> and requiring</w:t>
+      </w:r>
+    </w:p>
+    <w:p/>
+    <w:p>
+      <w:r>
+        <w:t>Separate get date function to new .js file</w:t>
+      </w:r>
+    </w:p>
+    <w:p/>
+    <w:p>
+      <w:r>
+        <w:t>Node has a module object, which references current module.</w:t>
+      </w:r>
+    </w:p>
+    <w:p/>
+    <w:p>
+      <w:r>
+        <w:t xml:space="preserve">Since module is installed locally rather than using npm, to acces it, </w:t>
+      </w:r>
+      <w:r>
+        <w:t xml:space="preserve"> have to add __dirname + </w:t>
+      </w:r>
+    </w:p>
+    <w:p/>
+    <w:p>
+      <w:r>
+        <w:t xml:space="preserve">Parent module – module which launched current module </w:t>
+      </w:r>
+    </w:p>
+    <w:p/>
+    <w:p>
+      <w:r>
+        <w:t xml:space="preserve">Module.exports = </w:t>
+      </w:r>
+      <w:r>
+        <w:t>getDate</w:t>
+      </w:r>
+    </w:p>
+    <w:p>
+      <w:r>
+        <w:t>Export getDate function</w:t>
+      </w:r>
+    </w:p>
+    <w:p>
+      <w:r>
+        <w:t>NB don’t add parentheses or you will call function</w:t>
+      </w:r>
+    </w:p>
+    <w:p/>
+    <w:p>
+      <w:r>
+        <w:t>Add function to app.get = let day = date()</w:t>
+      </w:r>
+    </w:p>
+    <w:p/>
+    <w:p>
+      <w:r>
+        <w:t>If you want module to do more than one thing:</w:t>
+      </w:r>
+    </w:p>
+    <w:p/>
+    <w:p>
+      <w:r>
+        <w:t>Instead of binding entire module object to date function, can do module.exports.getDate = getDate</w:t>
+      </w:r>
+      <w:r>
+        <w:t>, then module.exports.{whatever}</w:t>
+      </w:r>
+      <w:r>
+        <w:t xml:space="preserve"> = {whatever}</w:t>
+      </w:r>
+    </w:p>
+    <w:p/>
+    <w:p>
+      <w:r>
+        <w:t>Call in app.get with date.getDate (or date.getDay if you only want day of week)</w:t>
+      </w:r>
+    </w:p>
+    <w:p/>
+    <w:p>
+      <w:r>
+        <w:t>Exports shortcut =</w:t>
+      </w:r>
+    </w:p>
+    <w:p>
+      <w:r>
+        <w:t>Can use exports variable</w:t>
+      </w:r>
+      <w:r>
+        <w:t xml:space="preserve"> to refer to module.exports</w:t>
+      </w:r>
+    </w:p>
+    <w:p/>
+    <w:p>
+      <w:r>
+        <w:t>Export.getDate = function() {</w:t>
+      </w:r>
+    </w:p>
+    <w:p/>
+    <w:p/>
+    <w:p/>
+    <w:p>
+      <w:pPr>
+        <w:rPr>
+          <w:b/>
+          <w:bCs/>
+        </w:rPr>
+      </w:pPr>
+      <w:r>
+        <w:rPr>
+          <w:b/>
+          <w:bCs/>
+        </w:rPr>
+        <w:t xml:space="preserve">TO ADD – </w:t>
+      </w:r>
+    </w:p>
+    <w:p>
+      <w:pPr>
+        <w:rPr>
+          <w:b/>
+          <w:bCs/>
+        </w:rPr>
+      </w:pPr>
+      <w:r>
+        <w:rPr>
+          <w:b/>
+          <w:bCs/>
+        </w:rPr>
+        <w:t>Urgent</w:t>
+      </w:r>
+      <w:r>
+        <w:rPr>
+          <w:b/>
+          <w:bCs/>
+        </w:rPr>
+        <w:t xml:space="preserve"> (background color)</w:t>
+      </w:r>
+      <w:r>
+        <w:rPr>
+          <w:b/>
+          <w:bCs/>
+        </w:rPr>
+        <w:t>,</w:t>
+      </w:r>
+      <w:r>
+        <w:rPr>
+          <w:b/>
+          <w:bCs/>
+        </w:rPr>
+        <w:t xml:space="preserve"> Normal,</w:t>
+      </w:r>
+      <w:r>
+        <w:rPr>
+          <w:b/>
+          <w:bCs/>
+        </w:rPr>
+        <w:t xml:space="preserve">  </w:t>
+      </w:r>
+      <w:r>
+        <w:rPr>
+          <w:b/>
+          <w:bCs/>
+        </w:rPr>
+        <w:t>Unimportant</w:t>
+      </w:r>
+      <w:r>
+        <w:rPr>
+          <w:b/>
+          <w:bCs/>
+        </w:rPr>
+        <w:t xml:space="preserve"> (opacity)</w:t>
+      </w:r>
+    </w:p>
+    <w:p>
+      <w:pPr>
+        <w:rPr>
+          <w:b/>
+          <w:bCs/>
+        </w:rPr>
+      </w:pPr>
+      <w:r>
+        <w:rPr>
+          <w:b/>
+          <w:bCs/>
+        </w:rPr>
+        <w:t xml:space="preserve">-on button click </w:t>
+      </w:r>
+      <w:r>
+        <w:rPr>
+          <w:b/>
+          <w:bCs/>
+        </w:rPr>
+        <w:t>= dropdown</w:t>
+      </w:r>
+    </w:p>
+    <w:p>
+      <w:pPr>
+        <w:rPr>
+          <w:b/>
+          <w:bCs/>
+        </w:rPr>
+      </w:pPr>
+    </w:p>
+    <w:p>
+      <w:pPr>
+        <w:pStyle w:val="ListParagraph"/>
+        <w:numPr>
+          <w:ilvl w:val="0"/>
+          <w:numId w:val="1"/>
+        </w:numPr>
+      </w:pPr>
+      <w:r>
+        <w:t>Change button to trigger dropdown absolute element</w:t>
+      </w:r>
+      <w:r>
+        <w:t xml:space="preserve"> (don’t POST)</w:t>
+      </w:r>
+    </w:p>
+    <w:p>
+      <w:pPr>
+        <w:pStyle w:val="ListParagraph"/>
+        <w:numPr>
+          <w:ilvl w:val="0"/>
+          <w:numId w:val="1"/>
+        </w:numPr>
+      </w:pPr>
+      <w:r>
+        <w:t xml:space="preserve">Three elements </w:t>
+      </w:r>
+      <w:r>
+        <w:t xml:space="preserve">which each have their own value </w:t>
+      </w:r>
+      <w:r>
+        <w:t>which will POST and add</w:t>
+      </w:r>
+      <w:r>
+        <w:t xml:space="preserve"> class to most recent item (last-child)</w:t>
+      </w:r>
+    </w:p>
+    <w:p>
+      <w:pPr>
+        <w:pStyle w:val="ListParagraph"/>
+        <w:numPr>
+          <w:ilvl w:val="0"/>
+          <w:numId w:val="1"/>
+        </w:numPr>
+      </w:pPr>
+      <w:r>
+        <w:t>Pass variable class (set as ‘ ‘)</w:t>
+      </w:r>
+    </w:p>
+    <w:p/>
+    <w:p/>
+    <w:p/>
+    <w:p/>
+    <w:p>
+      <w:r>
+        <w:t>Old version:</w:t>
+      </w:r>
+    </w:p>
+    <w:p>
+      <w:r>
+        <w:t>&lt;%- include("partials/header") -%&gt;</w:t>
+      </w:r>
+    </w:p>
+    <w:p/>
+    <w:p>
+      <w:r>
+        <w:t>&lt;body&gt;</w:t>
+      </w:r>
+    </w:p>
+    <w:p>
+      <w:r>
+        <w:t xml:space="preserve">  &lt;!-- display current day of week --&gt;</w:t>
+      </w:r>
+    </w:p>
+    <w:p>
+      <w:r>
+        <w:t xml:space="preserve">  &lt;div id="heading" class="box"&gt;</w:t>
+      </w:r>
+    </w:p>
+    <w:p>
+      <w:r>
+        <w:t xml:space="preserve">    &lt;h1&gt; &lt;%= listTitle %&gt; &lt;/h1&gt;</w:t>
+      </w:r>
+    </w:p>
+    <w:p>
+      <w:r>
+        <w:t xml:space="preserve">  &lt;/div&gt;</w:t>
+      </w:r>
+    </w:p>
+    <w:p/>
+    <w:p>
+      <w:r>
+        <w:t xml:space="preserve">  &lt;div class="box"&gt;</w:t>
+      </w:r>
+    </w:p>
+    <w:p>
+      <w:r>
+        <w:t xml:space="preserve">    &lt;!-- To-Do List items --&gt;</w:t>
+      </w:r>
+    </w:p>
+    <w:p/>
+    <w:p>
+      <w:r>
+        <w:t xml:space="preserve">    &lt;% for (let i = 0; i &lt; newListItems.length; i++) { %&gt;</w:t>
+      </w:r>
+    </w:p>
+    <w:p>
+      <w:r>
+        <w:t xml:space="preserve">    &lt;div class="item"&gt;</w:t>
+      </w:r>
+    </w:p>
+    <w:p>
+      <w:r>
+        <w:t xml:space="preserve">      &lt;input type="checkbox"&gt;</w:t>
+      </w:r>
+    </w:p>
+    <w:p>
+      <w:r>
+        <w:t xml:space="preserve">      &lt;p class="item"&gt; &lt;%= newListItems[i] %&gt; &lt;/p&gt;</w:t>
+      </w:r>
+    </w:p>
+    <w:p>
+      <w:r>
+        <w:t xml:space="preserve">    &lt;/div&gt;</w:t>
+      </w:r>
+    </w:p>
+    <w:p>
+      <w:r>
+        <w:t xml:space="preserve">    &lt;% } %&gt;</w:t>
+      </w:r>
+    </w:p>
+    <w:p/>
+    <w:p>
+      <w:r>
+        <w:t xml:space="preserve">      &lt;!-- / = home route --&gt;</w:t>
+      </w:r>
+    </w:p>
+    <w:p>
+      <w:r>
+        <w:t xml:space="preserve">    &lt;form class="item" action="/" method="post"&gt;</w:t>
+      </w:r>
+    </w:p>
+    <w:p>
+      <w:r>
+        <w:t xml:space="preserve">      &lt;input type="text" name="newItem" placeholder="New Task" autocomplete="off"&gt;</w:t>
+      </w:r>
+    </w:p>
+    <w:p>
+      <w:r>
+        <w:t xml:space="preserve">      &lt;button type="submit" name="list" value=&lt;%= listTitle %&gt;&gt;+&lt;/button&gt;</w:t>
+      </w:r>
+    </w:p>
+    <w:p>
+      <w:r>
+        <w:t xml:space="preserve">    &lt;/form&gt;</w:t>
+      </w:r>
+    </w:p>
+    <w:p/>
+    <w:p>
+      <w:r>
+        <w:t xml:space="preserve">  &lt;/div&gt;</w:t>
+      </w:r>
+    </w:p>
+    <w:p/>
+    <w:p>
+      <w:r>
+        <w:t xml:space="preserve">  &lt;%- include('partials/footer') -%&gt;</w:t>
+      </w:r>
+    </w:p>
+    <w:p/>
+    <w:p/>
+    <w:p/>
+    <w:p>
+      <w:pPr>
+        <w:rPr>
+          <w:b/>
+          <w:bCs/>
+        </w:rPr>
+      </w:pPr>
+      <w:r>
+        <w:rPr>
+          <w:b/>
+          <w:bCs/>
+        </w:rPr>
+        <w:t>WHAT I ADDED</w:t>
+      </w:r>
+    </w:p>
+    <w:p>
+      <w:pPr>
+        <w:rPr>
+          <w:b/>
+          <w:bCs/>
+        </w:rPr>
+      </w:pPr>
+    </w:p>
+    <w:p>
+      <w:r>
+        <w:t>Add dropdown button (script tag in footer</w:t>
+      </w:r>
+      <w:r>
+        <w:t xml:space="preserve">) absolutely </w:t>
+      </w:r>
+      <w:r>
+        <w:t>positioned</w:t>
+      </w:r>
+    </w:p>
+    <w:p>
+      <w:r>
+        <w:t>Depending on button clicked, add class name to array that coincides with list items</w:t>
       </w:r>
     </w:p>
     <w:sectPr>
@@ -739,6 +1351,103 @@
     </w:sectPr>
   </w:body>
 </w:document>
+</file>
+
+<file path=word/numbering.xml><?xml version="1.0" encoding="utf-8"?>
+<w:numbering xmlns:wpc="http://schemas.microsoft.com/office/word/2010/wordprocessingCanvas" xmlns:cx="http://schemas.microsoft.com/office/drawing/2014/chartex" xmlns:cx1="http://schemas.microsoft.com/office/drawing/2015/9/8/chartex" xmlns:cx2="http://schemas.microsoft.com/office/drawing/2015/10/21/chartex" xmlns:cx3="http://schemas.microsoft.com/office/drawing/2016/5/9/chartex" xmlns:cx4="http://schemas.microsoft.com/office/drawing/2016/5/10/chartex" xmlns:cx5="http://schemas.microsoft.com/office/drawing/2016/5/11/chartex" xmlns:cx6="http://schemas.microsoft.com/office/drawing/2016/5/12/chartex" xmlns:cx7="http://schemas.microsoft.com/office/drawing/2016/5/13/chartex" xmlns:cx8="http://schemas.microsoft.com/office/drawing/2016/5/14/chartex" xmlns:mc="http://schemas.openxmlformats.org/markup-compatibility/2006" xmlns:aink="http://schemas.microsoft.com/office/drawing/2016/ink" xmlns:am3d="http://schemas.microsoft.com/office/drawing/2017/model3d" xmlns:o="urn:schemas-microsoft-com:office:office" xmlns:oel="http://schemas.microsoft.com/office/2019/extlst" xmlns:r="http://schemas.openxmlformats.org/officeDocument/2006/relationships" xmlns:m="http://schemas.openxmlformats.org/officeDocument/2006/math" xmlns:v="urn:schemas-microsoft-com:vml" xmlns:wp14="http://schemas.microsoft.com/office/word/2010/wordprocessingDrawing" xmlns:wp="http://schemas.openxmlformats.org/drawingml/2006/wordprocessingDrawing" xmlns:w10="urn:schemas-microsoft-com:office:word" xmlns:w="http://schemas.openxmlformats.org/wordprocessingml/2006/main" xmlns:w14="http://schemas.microsoft.com/office/word/2010/wordml" xmlns:w15="http://schemas.microsoft.com/office/word/2012/wordml" xmlns:w16cex="http://schemas.microsoft.com/office/word/2018/wordml/cex" xmlns:w16cid="http://schemas.microsoft.com/office/word/2016/wordml/cid" xmlns:w16="http://schemas.microsoft.com/office/word/2018/wordml" xmlns:w16sdtdh="http://schemas.microsoft.com/office/word/2020/wordml/sdtdatahash" xmlns:w16se="http://schemas.microsoft.com/office/word/2015/wordml/symex" xmlns:wpg="http://schemas.microsoft.com/office/word/2010/wordprocessingGroup" xmlns:wpi="http://schemas.microsoft.com/office/word/2010/wordprocessingInk" xmlns:wne="http://schemas.microsoft.com/office/word/2006/wordml" xmlns:wps="http://schemas.microsoft.com/office/word/2010/wordprocessingShape" mc:Ignorable="w14 w15 w16se w16cid w16 w16cex w16sdtdh wp14">
+  <w:abstractNum w:abstractNumId="0" w15:restartNumberingAfterBreak="0">
+    <w:nsid w:val="2C032446"/>
+    <w:multiLevelType w:val="hybridMultilevel"/>
+    <w:tmpl w:val="98C42766"/>
+    <w:lvl w:ilvl="0" w:tplc="D35C0CFC">
+      <w:start w:val="1"/>
+      <w:numFmt w:val="decimal"/>
+      <w:lvlText w:val="%1)"/>
+      <w:lvlJc w:val="left"/>
+      <w:pPr>
+        <w:ind w:left="720" w:hanging="360"/>
+      </w:pPr>
+      <w:rPr>
+        <w:rFonts w:hint="default"/>
+      </w:rPr>
+    </w:lvl>
+    <w:lvl w:ilvl="1" w:tplc="04090019" w:tentative="1">
+      <w:start w:val="1"/>
+      <w:numFmt w:val="lowerLetter"/>
+      <w:lvlText w:val="%2."/>
+      <w:lvlJc w:val="left"/>
+      <w:pPr>
+        <w:ind w:left="1440" w:hanging="360"/>
+      </w:pPr>
+    </w:lvl>
+    <w:lvl w:ilvl="2" w:tplc="0409001B" w:tentative="1">
+      <w:start w:val="1"/>
+      <w:numFmt w:val="lowerRoman"/>
+      <w:lvlText w:val="%3."/>
+      <w:lvlJc w:val="right"/>
+      <w:pPr>
+        <w:ind w:left="2160" w:hanging="180"/>
+      </w:pPr>
+    </w:lvl>
+    <w:lvl w:ilvl="3" w:tplc="0409000F" w:tentative="1">
+      <w:start w:val="1"/>
+      <w:numFmt w:val="decimal"/>
+      <w:lvlText w:val="%4."/>
+      <w:lvlJc w:val="left"/>
+      <w:pPr>
+        <w:ind w:left="2880" w:hanging="360"/>
+      </w:pPr>
+    </w:lvl>
+    <w:lvl w:ilvl="4" w:tplc="04090019" w:tentative="1">
+      <w:start w:val="1"/>
+      <w:numFmt w:val="lowerLetter"/>
+      <w:lvlText w:val="%5."/>
+      <w:lvlJc w:val="left"/>
+      <w:pPr>
+        <w:ind w:left="3600" w:hanging="360"/>
+      </w:pPr>
+    </w:lvl>
+    <w:lvl w:ilvl="5" w:tplc="0409001B" w:tentative="1">
+      <w:start w:val="1"/>
+      <w:numFmt w:val="lowerRoman"/>
+      <w:lvlText w:val="%6."/>
+      <w:lvlJc w:val="right"/>
+      <w:pPr>
+        <w:ind w:left="4320" w:hanging="180"/>
+      </w:pPr>
+    </w:lvl>
+    <w:lvl w:ilvl="6" w:tplc="0409000F" w:tentative="1">
+      <w:start w:val="1"/>
+      <w:numFmt w:val="decimal"/>
+      <w:lvlText w:val="%7."/>
+      <w:lvlJc w:val="left"/>
+      <w:pPr>
+        <w:ind w:left="5040" w:hanging="360"/>
+      </w:pPr>
+    </w:lvl>
+    <w:lvl w:ilvl="7" w:tplc="04090019" w:tentative="1">
+      <w:start w:val="1"/>
+      <w:numFmt w:val="lowerLetter"/>
+      <w:lvlText w:val="%8."/>
+      <w:lvlJc w:val="left"/>
+      <w:pPr>
+        <w:ind w:left="5760" w:hanging="360"/>
+      </w:pPr>
+    </w:lvl>
+    <w:lvl w:ilvl="8" w:tplc="0409001B" w:tentative="1">
+      <w:start w:val="1"/>
+      <w:numFmt w:val="lowerRoman"/>
+      <w:lvlText w:val="%9."/>
+      <w:lvlJc w:val="right"/>
+      <w:pPr>
+        <w:ind w:left="6480" w:hanging="180"/>
+      </w:pPr>
+    </w:lvl>
+  </w:abstractNum>
+  <w:num w:numId="1" w16cid:durableId="551112044">
+    <w:abstractNumId w:val="0"/>
+  </w:num>
+</w:numbering>
 </file>
 
 <file path=word/styles.xml><?xml version="1.0" encoding="utf-8"?>
@@ -1186,6 +1895,17 @@
       <w:shd w:val="clear" w:color="auto" w:fill="E1DFDD"/>
     </w:rPr>
   </w:style>
+  <w:style w:type="paragraph" w:styleId="ListParagraph">
+    <w:name w:val="List Paragraph"/>
+    <w:basedOn w:val="Normal"/>
+    <w:uiPriority w:val="34"/>
+    <w:qFormat/>
+    <w:rsid w:val="00250B6D"/>
+    <w:pPr>
+      <w:ind w:left="720"/>
+      <w:contextualSpacing/>
+    </w:pPr>
+  </w:style>
 </w:styles>
 </file>
 

</xml_diff>